<commit_message>
conclusao do doc de regras de negocio - adicionado as regras de negocio dos premios
</commit_message>
<xml_diff>
--- a/documentacao/regras-de-negocio/documento-de-regras-de-negocio.docx
+++ b/documentacao/regras-de-negocio/documento-de-regras-de-negocio.docx
@@ -368,6 +368,9 @@
         </w:rPr>
       </w:pPr>
       <w:r>
+        <w:rPr>
+          <w:b/>
+        </w:rPr>
         <w:br w:type="page"/>
       </w:r>
       <w:bookmarkStart w:id="0" w:name="_Toc215301618"/>
@@ -375,6 +378,9 @@
       <w:bookmarkStart w:id="2" w:name="_Toc215742424"/>
       <w:bookmarkStart w:id="3" w:name="_Toc215742663"/>
       <w:r>
+        <w:rPr>
+          <w:b/>
+        </w:rPr>
         <w:t>Introdução</w:t>
       </w:r>
       <w:bookmarkEnd w:id="0"/>
@@ -2238,7 +2244,23 @@
           <w:color w:val="auto"/>
           <w:lang w:val="pt-PT"/>
         </w:rPr>
-        <w:t>Para iniciar o processo da inclusão do Departamento no sistema, o Administrador ou Suporte deve estar logado no para ter disponibilidade no menu de acesso.</w:t>
+        <w:t xml:space="preserve">Para iniciar o processo da inclusão do Departamento no sistema, o </w:t>
+      </w:r>
+      <w:r>
+        <w:rPr>
+          <w:i w:val="0"/>
+          <w:color w:val="auto"/>
+          <w:lang w:val="pt-PT"/>
+        </w:rPr>
+        <w:t>Gestor</w:t>
+      </w:r>
+      <w:r>
+        <w:rPr>
+          <w:i w:val="0"/>
+          <w:color w:val="auto"/>
+          <w:lang w:val="pt-PT"/>
+        </w:rPr>
+        <w:t xml:space="preserve"> deve estar logado no para ter disponibilidade no menu de acesso.</w:t>
       </w:r>
     </w:p>
     <w:p>
@@ -2383,23 +2405,7 @@
         <w:rPr>
           <w:sz w:val="20"/>
         </w:rPr>
-        <w:t>Transferência</w:t>
-      </w:r>
-      <w:r>
-        <w:rPr>
-          <w:sz w:val="20"/>
-        </w:rPr>
-        <w:t xml:space="preserve"> </w:t>
-      </w:r>
-      <w:bookmarkEnd w:id="84"/>
-      <w:bookmarkEnd w:id="85"/>
-      <w:bookmarkEnd w:id="86"/>
-      <w:bookmarkEnd w:id="87"/>
-      <w:r>
-        <w:rPr>
-          <w:sz w:val="20"/>
-        </w:rPr>
-        <w:t>de Moedas virtuais</w:t>
+        <w:t>Transferência de Moedas virtuais</w:t>
       </w:r>
     </w:p>
     <w:p>
@@ -2420,18 +2426,301 @@
           <w:color w:val="auto"/>
           <w:lang w:val="pt-PT"/>
         </w:rPr>
-        <w:t xml:space="preserve">A </w:t>
-      </w:r>
-      <w:r>
-        <w:rPr>
-          <w:i w:val="0"/>
-          <w:color w:val="auto"/>
-          <w:lang w:val="pt-PT"/>
-        </w:rPr>
-        <w:t>transferência de moedas virtuais poderá ser feita pelo gestor para os instrutores e alunos ou do instrutor para os alunos, podendo transferir até o limite disponível de moedas.</w:t>
-      </w:r>
+        <w:t>A transferência de moedas virtuais poderá ser feita pelo gestor para os instrutores e alunos ou do instrutor para os alunos, podendo transferir até o limite disponível de moedas.</w:t>
+      </w:r>
+    </w:p>
+    <w:p>
+      <w:pPr>
+        <w:pStyle w:val="Heading2"/>
+        <w:suppressAutoHyphens/>
+        <w:spacing w:before="0" w:after="0"/>
+        <w:jc w:val="both"/>
+        <w:rPr>
+          <w:sz w:val="20"/>
+        </w:rPr>
+      </w:pPr>
+    </w:p>
+    <w:bookmarkEnd w:id="84"/>
+    <w:bookmarkEnd w:id="85"/>
+    <w:bookmarkEnd w:id="86"/>
+    <w:bookmarkEnd w:id="87"/>
+    <w:p>
+      <w:pPr>
+        <w:pStyle w:val="Heading2"/>
+        <w:numPr>
+          <w:ilvl w:val="0"/>
+          <w:numId w:val="2"/>
+        </w:numPr>
+        <w:tabs>
+          <w:tab w:val="num" w:pos="709"/>
+        </w:tabs>
+        <w:suppressAutoHyphens/>
+        <w:spacing w:before="0" w:after="0"/>
+        <w:ind w:left="0" w:firstLine="0"/>
+        <w:jc w:val="both"/>
+        <w:rPr>
+          <w:sz w:val="20"/>
+        </w:rPr>
+      </w:pPr>
+      <w:r>
+        <w:rPr>
+          <w:sz w:val="20"/>
+        </w:rPr>
+        <w:t>Campos para inclusão de prêmios</w:t>
+      </w:r>
+    </w:p>
+    <w:p>
+      <w:pPr>
+        <w:ind w:left="708"/>
+      </w:pPr>
+      <w:r>
+        <w:t>São campos obrigatórios para inclusão de prêmios no sistema: Id; Nome; Descrição; Preço; Estoque e Categoria.</w:t>
+      </w:r>
+    </w:p>
+    <w:p>
+      <w:pPr>
+        <w:ind w:left="708"/>
+      </w:pPr>
+    </w:p>
+    <w:p>
+      <w:pPr>
+        <w:pStyle w:val="Heading2"/>
+        <w:numPr>
+          <w:ilvl w:val="0"/>
+          <w:numId w:val="2"/>
+        </w:numPr>
+        <w:tabs>
+          <w:tab w:val="num" w:pos="709"/>
+        </w:tabs>
+        <w:suppressAutoHyphens/>
+        <w:spacing w:before="0" w:after="0"/>
+        <w:ind w:left="0" w:firstLine="0"/>
+        <w:jc w:val="both"/>
+        <w:rPr>
+          <w:sz w:val="20"/>
+        </w:rPr>
+      </w:pPr>
+      <w:r>
+        <w:rPr>
+          <w:sz w:val="20"/>
+        </w:rPr>
+        <w:t>Inclusão de prêmios</w:t>
+      </w:r>
+    </w:p>
+    <w:p>
+      <w:pPr>
+        <w:pStyle w:val="Instruo"/>
+        <w:spacing w:line="360" w:lineRule="auto"/>
+        <w:ind w:firstLine="708"/>
+        <w:jc w:val="both"/>
+        <w:rPr>
+          <w:i w:val="0"/>
+          <w:color w:val="auto"/>
+          <w:lang w:val="pt-PT"/>
+        </w:rPr>
+      </w:pPr>
+      <w:r>
+        <w:rPr>
+          <w:i w:val="0"/>
+          <w:color w:val="auto"/>
+          <w:lang w:val="pt-PT"/>
+        </w:rPr>
+        <w:t xml:space="preserve">Para iniciar a inclusão de prêmios no sistema, o gestor deve estar </w:t>
+      </w:r>
+      <w:proofErr w:type="spellStart"/>
+      <w:r>
+        <w:rPr>
+          <w:i w:val="0"/>
+          <w:color w:val="auto"/>
+          <w:lang w:val="pt-PT"/>
+        </w:rPr>
+        <w:t>logado</w:t>
+      </w:r>
+      <w:proofErr w:type="spellEnd"/>
+      <w:r>
+        <w:rPr>
+          <w:i w:val="0"/>
+          <w:color w:val="auto"/>
+          <w:lang w:val="pt-PT"/>
+        </w:rPr>
+        <w:t xml:space="preserve"> para ter disponibilidade no menu de acesso.</w:t>
+      </w:r>
+    </w:p>
+    <w:p/>
+    <w:p>
+      <w:pPr>
+        <w:pStyle w:val="Heading2"/>
+        <w:numPr>
+          <w:ilvl w:val="0"/>
+          <w:numId w:val="2"/>
+        </w:numPr>
+        <w:tabs>
+          <w:tab w:val="num" w:pos="709"/>
+        </w:tabs>
+        <w:suppressAutoHyphens/>
+        <w:spacing w:before="0" w:after="0"/>
+        <w:ind w:left="0" w:firstLine="0"/>
+        <w:jc w:val="both"/>
+        <w:rPr>
+          <w:sz w:val="20"/>
+        </w:rPr>
+      </w:pPr>
+      <w:r>
+        <w:rPr>
+          <w:sz w:val="20"/>
+        </w:rPr>
+        <w:t>Consulta de prêmios</w:t>
+      </w:r>
+    </w:p>
+    <w:p>
+      <w:pPr>
+        <w:ind w:firstLine="708"/>
+        <w:rPr>
+          <w:lang w:val="pt-PT"/>
+        </w:rPr>
+      </w:pPr>
+      <w:r>
+        <w:rPr>
+          <w:lang w:val="pt-PT"/>
+        </w:rPr>
+        <w:t>A consulta dos</w:t>
+      </w:r>
+      <w:r>
+        <w:rPr>
+          <w:lang w:val="pt-PT"/>
+        </w:rPr>
+        <w:t xml:space="preserve"> </w:t>
+      </w:r>
+      <w:r>
+        <w:rPr>
+          <w:lang w:val="pt-PT"/>
+        </w:rPr>
+        <w:t>prêmios</w:t>
+      </w:r>
+      <w:r>
+        <w:rPr>
+          <w:lang w:val="pt-PT"/>
+        </w:rPr>
+        <w:t xml:space="preserve"> </w:t>
+      </w:r>
+      <w:r>
+        <w:rPr>
+          <w:lang w:val="pt-PT"/>
+        </w:rPr>
+        <w:t xml:space="preserve">poderá ser feita por qualquer usuário </w:t>
+      </w:r>
+      <w:proofErr w:type="spellStart"/>
+      <w:r>
+        <w:rPr>
+          <w:lang w:val="pt-PT"/>
+        </w:rPr>
+        <w:t>logado</w:t>
+      </w:r>
+      <w:proofErr w:type="spellEnd"/>
+      <w:r>
+        <w:rPr>
+          <w:lang w:val="pt-PT"/>
+        </w:rPr>
+        <w:t xml:space="preserve"> no sistema.</w:t>
+      </w:r>
+    </w:p>
+    <w:p>
+      <w:pPr>
+        <w:ind w:firstLine="708"/>
+      </w:pPr>
+    </w:p>
+    <w:p>
+      <w:pPr>
+        <w:pStyle w:val="Heading2"/>
+        <w:numPr>
+          <w:ilvl w:val="0"/>
+          <w:numId w:val="2"/>
+        </w:numPr>
+        <w:tabs>
+          <w:tab w:val="num" w:pos="709"/>
+        </w:tabs>
+        <w:suppressAutoHyphens/>
+        <w:spacing w:before="0" w:after="0"/>
+        <w:ind w:left="0" w:firstLine="0"/>
+        <w:jc w:val="both"/>
+        <w:rPr>
+          <w:sz w:val="20"/>
+        </w:rPr>
+      </w:pPr>
+      <w:r>
+        <w:rPr>
+          <w:sz w:val="20"/>
+        </w:rPr>
+        <w:t>Alteração de prêmios</w:t>
+      </w:r>
+    </w:p>
+    <w:p>
+      <w:pPr>
+        <w:ind w:firstLine="708"/>
+      </w:pPr>
+      <w:r>
+        <w:t>A alteração de prêmios poderá ser feita apenas pelo gestor em painel administrativo.</w:t>
+      </w:r>
+    </w:p>
+    <w:p>
+      <w:pPr>
+        <w:ind w:firstLine="708"/>
+      </w:pPr>
+    </w:p>
+    <w:p>
+      <w:pPr>
+        <w:pStyle w:val="Heading2"/>
+        <w:numPr>
+          <w:ilvl w:val="0"/>
+          <w:numId w:val="2"/>
+        </w:numPr>
+        <w:tabs>
+          <w:tab w:val="num" w:pos="709"/>
+        </w:tabs>
+        <w:suppressAutoHyphens/>
+        <w:spacing w:before="0" w:after="0"/>
+        <w:ind w:left="0" w:firstLine="0"/>
+        <w:jc w:val="both"/>
+        <w:rPr>
+          <w:sz w:val="20"/>
+        </w:rPr>
+      </w:pPr>
+      <w:r>
+        <w:rPr>
+          <w:sz w:val="20"/>
+        </w:rPr>
+        <w:t>Exclusão de prêmios</w:t>
+      </w:r>
+    </w:p>
+    <w:p>
+      <w:pPr>
+        <w:ind w:firstLine="708"/>
+      </w:pPr>
       <w:bookmarkStart w:id="88" w:name="_GoBack"/>
       <w:bookmarkEnd w:id="88"/>
+      <w:r>
+        <w:t xml:space="preserve">A exclusão de prêmios do </w:t>
+      </w:r>
+      <w:proofErr w:type="spellStart"/>
+      <w:r>
+        <w:t>sitema</w:t>
+      </w:r>
+      <w:proofErr w:type="spellEnd"/>
+      <w:r>
+        <w:t xml:space="preserve"> poderá ser feita apenas pelo gestor em seu painel administrativo.</w:t>
+      </w:r>
+    </w:p>
+    <w:p>
+      <w:pPr>
+        <w:pStyle w:val="Instruo"/>
+        <w:spacing w:line="360" w:lineRule="auto"/>
+        <w:jc w:val="both"/>
+        <w:rPr>
+          <w:i w:val="0"/>
+          <w:color w:val="auto"/>
+          <w:lang w:val="pt-PT"/>
+        </w:rPr>
+      </w:pPr>
     </w:p>
     <w:sectPr>
       <w:pgSz w:w="11906" w:h="16838"/>
@@ -2498,7 +2787,7 @@
   <w:abstractNum w:abstractNumId="0">
     <w:nsid w:val="FFFFFF1D"/>
     <w:multiLevelType w:val="multilevel"/>
-    <w:tmpl w:val="E722B06A"/>
+    <w:tmpl w:val="04FC9614"/>
     <w:lvl w:ilvl="0">
       <w:start w:val="1"/>
       <w:numFmt w:val="bullet"/>
@@ -3084,7 +3373,6 @@
     <w:uiPriority w:val="99"/>
     <w:semiHidden/>
     <w:unhideWhenUsed/>
-    <w:qFormat/>
     <w:tblPr>
       <w:tblInd w:w="0" w:type="dxa"/>
       <w:tblCellMar>
@@ -3418,7 +3706,6 @@
     <w:uiPriority w:val="99"/>
     <w:semiHidden/>
     <w:unhideWhenUsed/>
-    <w:qFormat/>
     <w:tblPr>
       <w:tblInd w:w="0" w:type="dxa"/>
       <w:tblCellMar>

</xml_diff>